<commit_message>
Issue #33 - editing
- spelling
- symantic updates
</commit_message>
<xml_diff>
--- a/Island Influence Submission Document.docx
+++ b/Island Influence Submission Document.docx
@@ -413,6 +413,15 @@
     <w:bookmarkStart w:id="2" w:name="_Toc340949738" w:displacedByCustomXml="next"/>
     <w:sdt>
       <w:sdtPr>
+        <w:rPr>
+          <w:rFonts w:ascii="Calibri" w:eastAsia="Times New Roman" w:hAnsi="Calibri" w:cs="Times New Roman"/>
+          <w:b w:val="0"/>
+          <w:bCs w:val="0"/>
+          <w:color w:val="auto"/>
+          <w:sz w:val="22"/>
+          <w:szCs w:val="22"/>
+          <w:lang w:eastAsia="en-US"/>
+        </w:rPr>
         <w:id w:val="-1467047994"/>
         <w:docPartObj>
           <w:docPartGallery w:val="Table of Contents"/>
@@ -421,12 +430,7 @@
       </w:sdtPr>
       <w:sdtEndPr>
         <w:rPr>
-          <w:rFonts w:ascii="Calibri" w:eastAsia="Times New Roman" w:hAnsi="Calibri" w:cs="Times New Roman"/>
           <w:noProof/>
-          <w:color w:val="auto"/>
-          <w:sz w:val="22"/>
-          <w:szCs w:val="22"/>
-          <w:lang w:eastAsia="en-US"/>
         </w:rPr>
       </w:sdtEndPr>
       <w:sdtContent>
@@ -2099,14 +2103,7 @@
                 <w:rStyle w:val="Hyperlink"/>
                 <w:noProof/>
               </w:rPr>
-              <w:t>Final Versio</w:t>
-            </w:r>
-            <w:r>
-              <w:rPr>
-                <w:rStyle w:val="Hyperlink"/>
-                <w:noProof/>
-              </w:rPr>
-              <w:t>n</w:t>
+              <w:t>Final Version</w:t>
             </w:r>
             <w:r>
               <w:rPr>
@@ -4363,6 +4360,7 @@
     </w:p>
     <w:p>
       <w:pPr>
+        <w:ind w:firstLine="720"/>
         <w:rPr>
           <w:rFonts w:cs="Calibri"/>
           <w:bCs/>
@@ -4383,7 +4381,19 @@
           <w:szCs w:val="24"/>
           <w:lang w:eastAsia="en-CA"/>
         </w:rPr>
-        <w:t>Catan also has a large competitive following from all over the world. The most recent Catan World Championship hosted 27 countries, even including Canada, Hong Kong, Costa Rica, and Portugal.</w:t>
+        <w:t>Catan also has a large competitive following from all over the world. The most recent Catan World Championship hosted 27 countries, even including Canada, Hong</w:t>
+      </w:r>
+      <w:r>
+        <w:rPr>
+          <w:rFonts w:cs="Calibri"/>
+          <w:bCs/>
+          <w:noProof/>
+          <w:color w:val="000000"/>
+          <w:sz w:val="24"/>
+          <w:szCs w:val="24"/>
+          <w:lang w:eastAsia="en-CA"/>
+        </w:rPr>
+        <w:t xml:space="preserve"> Kong, Costa Rica, and Portugal</w:t>
       </w:r>
       <w:sdt>
         <w:sdtPr>
@@ -4473,6 +4483,18 @@
           </w:r>
         </w:sdtContent>
       </w:sdt>
+      <w:r>
+        <w:rPr>
+          <w:rFonts w:cs="Calibri"/>
+          <w:bCs/>
+          <w:noProof/>
+          <w:color w:val="000000"/>
+          <w:sz w:val="24"/>
+          <w:szCs w:val="24"/>
+          <w:lang w:eastAsia="en-CA"/>
+        </w:rPr>
+        <w:t>.</w:t>
+      </w:r>
     </w:p>
     <w:p>
       <w:pPr>
@@ -7488,22 +7510,22 @@
           <w:szCs w:val="24"/>
         </w:rPr>
       </w:pPr>
-      <w:r>
-        <w:rPr>
-          <w:sz w:val="24"/>
-          <w:szCs w:val="24"/>
-        </w:rPr>
-        <w:t xml:space="preserve"> Hangs out at coffee shops Owns board games but plays for fun with friends, 1-2 times per </w:t>
-      </w:r>
-      <w:proofErr w:type="spellStart"/>
-      <w:r>
-        <w:rPr>
-          <w:sz w:val="24"/>
-          <w:szCs w:val="24"/>
-        </w:rPr>
-        <w:t>monthPlays</w:t>
-      </w:r>
-      <w:proofErr w:type="spellEnd"/>
+      <w:proofErr w:type="gramStart"/>
+      <w:r>
+        <w:rPr>
+          <w:sz w:val="24"/>
+          <w:szCs w:val="24"/>
+        </w:rPr>
+        <w:t>Hangs out at coffee shops</w:t>
+      </w:r>
+      <w:r>
+        <w:rPr>
+          <w:sz w:val="24"/>
+          <w:szCs w:val="24"/>
+        </w:rPr>
+        <w:t>.</w:t>
+      </w:r>
+      <w:proofErr w:type="gramEnd"/>
       <w:r>
         <w:rPr>
           <w:sz w:val="24"/>
@@ -7517,7 +7539,14 @@
           <w:sz w:val="24"/>
           <w:szCs w:val="24"/>
         </w:rPr>
-        <w:t>Magic</w:t>
+        <w:t>Owns board games but plays for fun with friends, 1-2 times per month</w:t>
+      </w:r>
+      <w:r>
+        <w:rPr>
+          <w:sz w:val="24"/>
+          <w:szCs w:val="24"/>
+        </w:rPr>
+        <w:t>.</w:t>
       </w:r>
       <w:proofErr w:type="gramEnd"/>
       <w:r>
@@ -7525,7 +7554,14 @@
           <w:sz w:val="24"/>
           <w:szCs w:val="24"/>
         </w:rPr>
-        <w:t xml:space="preserve"> the Gathering.</w:t>
+        <w:t xml:space="preserve"> </w:t>
+      </w:r>
+      <w:r>
+        <w:rPr>
+          <w:sz w:val="24"/>
+          <w:szCs w:val="24"/>
+        </w:rPr>
+        <w:t>Plays Magic the Gathering.</w:t>
       </w:r>
     </w:p>
     <w:p>
@@ -9644,10 +9680,14 @@
           <w:sz w:val="24"/>
           <w:szCs w:val="24"/>
         </w:rPr>
-        <w:t xml:space="preserve"> turned out to be a grossly overpowered advantage.  As we could not think of another, more balanced bonus to replace it we stripped out the port bonuses altogether.  This had the added benefit of simplifying the game and making it more symmetrical.</w:t>
-      </w:r>
-      <w:r>
-        <w:t xml:space="preserve">  </w:t>
+        <w:t xml:space="preserve"> turned out to be a grossly overpowered advantage.  As we could not think of another, more balanced bonus to replace it we stripped out the port bonuses altogether.  This had the added benefit of simplifying the game</w:t>
+      </w:r>
+      <w:r>
+        <w:rPr>
+          <w:sz w:val="24"/>
+          <w:szCs w:val="24"/>
+        </w:rPr>
+        <w:t xml:space="preserve"> and making it more symmetrical –a desirable quality as per our AB testing.</w:t>
       </w:r>
     </w:p>
     <w:p>
@@ -13462,17 +13502,7 @@
           <w:sz w:val="24"/>
           <w:szCs w:val="24"/>
         </w:rPr>
-        <w:t>At the end of each round, turn the Ge</w:t>
-      </w:r>
-      <w:bookmarkStart w:id="95" w:name="_GoBack"/>
-      <w:bookmarkEnd w:id="95"/>
-      <w:r>
-        <w:rPr>
-          <w:rFonts w:cs="Calibri"/>
-          <w:sz w:val="24"/>
-          <w:szCs w:val="24"/>
-        </w:rPr>
-        <w:t>neration Counter up by one. At the end of the tenth generation, the player with the most assets wins.</w:t>
+        <w:t>At the end of each round, turn the Generation Counter up by one. At the end of the tenth generation, the player with the most assets wins.</w:t>
       </w:r>
     </w:p>
     <w:p>
@@ -13584,25 +13614,25 @@
       <w:pPr>
         <w:pStyle w:val="Heading2"/>
       </w:pPr>
-      <w:bookmarkStart w:id="96" w:name="_Toc340949762"/>
-      <w:bookmarkStart w:id="97" w:name="_Toc340949933"/>
+      <w:bookmarkStart w:id="95" w:name="_Toc340949762"/>
+      <w:bookmarkStart w:id="96" w:name="_Toc340949933"/>
       <w:r>
         <w:t>G.A.M.E.S. Framework Analysis</w:t>
       </w:r>
+      <w:bookmarkEnd w:id="95"/>
       <w:bookmarkEnd w:id="96"/>
+    </w:p>
+    <w:p>
+      <w:pPr>
+        <w:pStyle w:val="Heading3"/>
+      </w:pPr>
+      <w:bookmarkStart w:id="97" w:name="_Toc340949763"/>
+      <w:bookmarkStart w:id="98" w:name="_Toc340949934"/>
+      <w:r>
+        <w:t>Game</w:t>
+      </w:r>
       <w:bookmarkEnd w:id="97"/>
-    </w:p>
-    <w:p>
-      <w:pPr>
-        <w:pStyle w:val="Heading3"/>
-      </w:pPr>
-      <w:bookmarkStart w:id="98" w:name="_Toc340949763"/>
-      <w:bookmarkStart w:id="99" w:name="_Toc340949934"/>
-      <w:r>
-        <w:t>Game</w:t>
-      </w:r>
       <w:bookmarkEnd w:id="98"/>
-      <w:bookmarkEnd w:id="99"/>
     </w:p>
     <w:p>
       <w:pPr>
@@ -13681,8 +13711,8 @@
           <w:szCs w:val="24"/>
         </w:rPr>
       </w:pPr>
-      <w:bookmarkStart w:id="100" w:name="_Toc340949764"/>
-      <w:bookmarkStart w:id="101" w:name="_Toc340949935"/>
+      <w:bookmarkStart w:id="99" w:name="_Toc340949764"/>
+      <w:bookmarkStart w:id="100" w:name="_Toc340949935"/>
       <w:r>
         <w:rPr>
           <w:i/>
@@ -13691,8 +13721,8 @@
         </w:rPr>
         <w:t>Complexity</w:t>
       </w:r>
+      <w:bookmarkEnd w:id="99"/>
       <w:bookmarkEnd w:id="100"/>
-      <w:bookmarkEnd w:id="101"/>
     </w:p>
     <w:p>
       <w:pPr>
@@ -13777,13 +13807,13 @@
       <w:pPr>
         <w:pStyle w:val="Heading3"/>
       </w:pPr>
-      <w:bookmarkStart w:id="102" w:name="_Toc340949765"/>
-      <w:bookmarkStart w:id="103" w:name="_Toc340949936"/>
+      <w:bookmarkStart w:id="101" w:name="_Toc340949765"/>
+      <w:bookmarkStart w:id="102" w:name="_Toc340949936"/>
       <w:r>
         <w:t>Art</w:t>
       </w:r>
+      <w:bookmarkEnd w:id="101"/>
       <w:bookmarkEnd w:id="102"/>
-      <w:bookmarkEnd w:id="103"/>
     </w:p>
     <w:p>
       <w:pPr>
@@ -13882,8 +13912,8 @@
           <w:szCs w:val="24"/>
         </w:rPr>
       </w:pPr>
-      <w:bookmarkStart w:id="104" w:name="_Toc340949766"/>
-      <w:bookmarkStart w:id="105" w:name="_Toc340949937"/>
+      <w:bookmarkStart w:id="103" w:name="_Toc340949766"/>
+      <w:bookmarkStart w:id="104" w:name="_Toc340949937"/>
       <w:r>
         <w:rPr>
           <w:i/>
@@ -13892,8 +13922,8 @@
         </w:rPr>
         <w:t>Focus</w:t>
       </w:r>
+      <w:bookmarkEnd w:id="103"/>
       <w:bookmarkEnd w:id="104"/>
-      <w:bookmarkEnd w:id="105"/>
     </w:p>
     <w:p>
       <w:pPr>
@@ -13967,13 +13997,13 @@
       <w:pPr>
         <w:pStyle w:val="Heading3"/>
       </w:pPr>
-      <w:bookmarkStart w:id="106" w:name="_Toc340949767"/>
-      <w:bookmarkStart w:id="107" w:name="_Toc340949938"/>
+      <w:bookmarkStart w:id="105" w:name="_Toc340949767"/>
+      <w:bookmarkStart w:id="106" w:name="_Toc340949938"/>
       <w:r>
         <w:t>Magic</w:t>
       </w:r>
+      <w:bookmarkEnd w:id="105"/>
       <w:bookmarkEnd w:id="106"/>
-      <w:bookmarkEnd w:id="107"/>
     </w:p>
     <w:p>
       <w:pPr>
@@ -14032,8 +14062,8 @@
           <w:szCs w:val="24"/>
         </w:rPr>
       </w:pPr>
-      <w:bookmarkStart w:id="108" w:name="_Toc340949768"/>
-      <w:bookmarkStart w:id="109" w:name="_Toc340949939"/>
+      <w:bookmarkStart w:id="107" w:name="_Toc340949768"/>
+      <w:bookmarkStart w:id="108" w:name="_Toc340949939"/>
       <w:proofErr w:type="spellStart"/>
       <w:r>
         <w:rPr>
@@ -14043,8 +14073,8 @@
         </w:rPr>
         <w:t>Replayability</w:t>
       </w:r>
+      <w:bookmarkEnd w:id="107"/>
       <w:bookmarkEnd w:id="108"/>
-      <w:bookmarkEnd w:id="109"/>
       <w:proofErr w:type="spellEnd"/>
     </w:p>
     <w:p>
@@ -14099,13 +14129,13 @@
       <w:pPr>
         <w:pStyle w:val="Heading3"/>
       </w:pPr>
-      <w:bookmarkStart w:id="110" w:name="_Toc340949769"/>
-      <w:bookmarkStart w:id="111" w:name="_Toc340949940"/>
+      <w:bookmarkStart w:id="109" w:name="_Toc340949769"/>
+      <w:bookmarkStart w:id="110" w:name="_Toc340949940"/>
       <w:r>
         <w:t>Experience</w:t>
       </w:r>
+      <w:bookmarkEnd w:id="109"/>
       <w:bookmarkEnd w:id="110"/>
-      <w:bookmarkEnd w:id="111"/>
     </w:p>
     <w:p>
       <w:pPr>
@@ -14192,8 +14222,8 @@
           <w:szCs w:val="24"/>
         </w:rPr>
       </w:pPr>
-      <w:bookmarkStart w:id="112" w:name="_Toc340949770"/>
-      <w:bookmarkStart w:id="113" w:name="_Toc340949941"/>
+      <w:bookmarkStart w:id="111" w:name="_Toc340949770"/>
+      <w:bookmarkStart w:id="112" w:name="_Toc340949941"/>
       <w:r>
         <w:rPr>
           <w:i/>
@@ -14202,8 +14232,8 @@
         </w:rPr>
         <w:t>Relevance</w:t>
       </w:r>
+      <w:bookmarkEnd w:id="111"/>
       <w:bookmarkEnd w:id="112"/>
-      <w:bookmarkEnd w:id="113"/>
     </w:p>
     <w:p>
       <w:pPr>
@@ -14298,13 +14328,13 @@
       <w:pPr>
         <w:pStyle w:val="Heading3"/>
       </w:pPr>
-      <w:bookmarkStart w:id="114" w:name="_Toc340949771"/>
-      <w:bookmarkStart w:id="115" w:name="_Toc340949942"/>
+      <w:bookmarkStart w:id="113" w:name="_Toc340949771"/>
+      <w:bookmarkStart w:id="114" w:name="_Toc340949942"/>
       <w:r>
         <w:t>Story</w:t>
       </w:r>
+      <w:bookmarkEnd w:id="113"/>
       <w:bookmarkEnd w:id="114"/>
-      <w:bookmarkEnd w:id="115"/>
     </w:p>
     <w:p>
       <w:pPr>
@@ -14404,8 +14434,8 @@
           <w:szCs w:val="24"/>
         </w:rPr>
       </w:pPr>
-      <w:bookmarkStart w:id="116" w:name="_Toc340949772"/>
-      <w:bookmarkStart w:id="117" w:name="_Toc340949943"/>
+      <w:bookmarkStart w:id="115" w:name="_Toc340949772"/>
+      <w:bookmarkStart w:id="116" w:name="_Toc340949943"/>
       <w:r>
         <w:rPr>
           <w:i/>
@@ -14414,8 +14444,8 @@
         </w:rPr>
         <w:t>Escalation</w:t>
       </w:r>
+      <w:bookmarkEnd w:id="115"/>
       <w:bookmarkEnd w:id="116"/>
-      <w:bookmarkEnd w:id="117"/>
     </w:p>
     <w:p>
       <w:pPr>
@@ -14486,12 +14516,14 @@
         </w:rPr>
       </w:pPr>
     </w:p>
+    <w:bookmarkStart w:id="117" w:name="_Toc340949773" w:displacedByCustomXml="next"/>
     <w:bookmarkStart w:id="118" w:name="_Toc340949944" w:displacedByCustomXml="next"/>
-    <w:bookmarkStart w:id="119" w:name="_Toc340949773" w:displacedByCustomXml="next"/>
     <w:sdt>
       <w:sdtPr>
         <w:rPr>
           <w:rFonts w:ascii="Calibri" w:eastAsia="Times New Roman" w:hAnsi="Calibri"/>
+          <w:b w:val="0"/>
+          <w:bCs w:val="0"/>
           <w:color w:val="auto"/>
           <w:sz w:val="22"/>
           <w:szCs w:val="22"/>
@@ -14502,12 +14534,6 @@
           <w:docPartUnique/>
         </w:docPartObj>
       </w:sdtPr>
-      <w:sdtEndPr>
-        <w:rPr>
-          <w:b w:val="0"/>
-          <w:bCs w:val="0"/>
-        </w:rPr>
-      </w:sdtEndPr>
       <w:sdtContent>
         <w:p>
           <w:pPr>
@@ -14516,8 +14542,8 @@
           <w:r>
             <w:t>Works Cited</w:t>
           </w:r>
-          <w:bookmarkEnd w:id="119"/>
           <w:bookmarkEnd w:id="118"/>
+          <w:bookmarkEnd w:id="117"/>
         </w:p>
         <w:p>
           <w:pPr>
@@ -14871,6 +14897,8 @@
           <w:szCs w:val="24"/>
         </w:rPr>
       </w:pPr>
+      <w:bookmarkStart w:id="119" w:name="_GoBack"/>
+      <w:bookmarkEnd w:id="119"/>
     </w:p>
     <w:sectPr>
       <w:pgSz w:w="12240" w:h="15840"/>
@@ -17366,36 +17394,6 @@
         </w:p>
       </w:docPartBody>
     </w:docPart>
-    <w:docPart>
-      <w:docPartPr>
-        <w:name w:val="A129E37FB95A49A89A901681A93DB23A"/>
-        <w:category>
-          <w:name w:val="General"/>
-          <w:gallery w:val="placeholder"/>
-        </w:category>
-        <w:types>
-          <w:type w:val="bbPlcHdr"/>
-        </w:types>
-        <w:behaviors>
-          <w:behavior w:val="content"/>
-        </w:behaviors>
-        <w:guid w:val="{690BCB70-7858-489C-83E0-688765F05133}"/>
-      </w:docPartPr>
-      <w:docPartBody>
-        <w:p>
-          <w:pPr>
-            <w:pStyle w:val="A129E37FB95A49A89A901681A93DB23A"/>
-          </w:pPr>
-          <w:r>
-            <w:rPr>
-              <w:b/>
-              <w:bCs/>
-            </w:rPr>
-            <w:t>[Pick the date]</w:t>
-          </w:r>
-        </w:p>
-      </w:docPartBody>
-    </w:docPart>
   </w:docParts>
 </w:glossaryDocument>
 </file>
@@ -17484,6 +17482,7 @@
   </w:compat>
   <w:rsids>
     <w:rsidRoot w:val="00BA78FB"/>
+    <w:rsid w:val="007A7C0F"/>
     <w:rsid w:val="009E4CDA"/>
     <w:rsid w:val="00BA78FB"/>
     <w:rsid w:val="00C313E2"/>
@@ -18412,7 +18411,7 @@
 </file>
 
 <file path=customXml/itemProps2.xml><?xml version="1.0" encoding="utf-8"?>
-<ds:datastoreItem xmlns:ds="http://schemas.openxmlformats.org/officeDocument/2006/customXml" ds:itemID="{80F9ADC7-3CDB-4959-A92B-2187CF5BE5A1}">
+<ds:datastoreItem xmlns:ds="http://schemas.openxmlformats.org/officeDocument/2006/customXml" ds:itemID="{CE65BB71-861A-4A7F-AD2F-822025043A92}">
   <ds:schemaRefs>
     <ds:schemaRef ds:uri="http://schemas.openxmlformats.org/officeDocument/2006/bibliography"/>
   </ds:schemaRefs>

</xml_diff>

<commit_message>
minor spelling corrections on submitted document
- changed to "Play-Tests" consistently
- updated table of contents manually
</commit_message>
<xml_diff>
--- a/Island Influence Submission Document.docx
+++ b/Island Influence Submission Document.docx
@@ -105,6 +105,7 @@
                 <w:dataBinding w:prefixMappings="xmlns:ns0='http://schemas.openxmlformats.org/package/2006/metadata/core-properties' xmlns:ns1='http://purl.org/dc/elements/1.1/'" w:xpath="/ns0:coreProperties[1]/ns1:title[1]" w:storeItemID="{6C3C8BC8-F283-45AE-878A-BAB7291924A1}"/>
                 <w:text/>
               </w:sdtPr>
+              <w:sdtEndPr/>
               <w:sdtContent>
                 <w:tc>
                   <w:tcPr>
@@ -165,6 +166,7 @@
                 <w:dataBinding w:prefixMappings="xmlns:ns0='http://schemas.openxmlformats.org/package/2006/metadata/core-properties' xmlns:ns1='http://purl.org/dc/elements/1.1/'" w:xpath="/ns0:coreProperties[1]/ns1:subject[1]" w:storeItemID="{6C3C8BC8-F283-45AE-878A-BAB7291924A1}"/>
                 <w:text/>
               </w:sdtPr>
+              <w:sdtEndPr/>
               <w:sdtContent>
                 <w:tc>
                   <w:tcPr>
@@ -245,6 +247,7 @@
                 <w:dataBinding w:prefixMappings="xmlns:ns0='http://schemas.openxmlformats.org/package/2006/metadata/core-properties' xmlns:ns1='http://purl.org/dc/elements/1.1/'" w:xpath="/ns0:coreProperties[1]/ns1:creator[1]" w:storeItemID="{6C3C8BC8-F283-45AE-878A-BAB7291924A1}"/>
                 <w:text/>
               </w:sdtPr>
+              <w:sdtEndPr/>
               <w:sdtContent>
                 <w:tc>
                   <w:tcPr>
@@ -322,9 +325,6 @@
                 </w:rPr>
                 <w:alias w:val="Date"/>
                 <w:id w:val="516659546"/>
-                <w:placeholder>
-                  <w:docPart w:val="A129E37FB95A49A89A901681A93DB23A"/>
-                </w:placeholder>
                 <w:dataBinding w:prefixMappings="xmlns:ns0='http://schemas.microsoft.com/office/2006/coverPageProps'" w:xpath="/ns0:CoverPageProperties[1]/ns0:PublishDate[1]" w:storeItemID="{55AF091B-3C7A-41E3-B477-F2FDAA23CFDA}"/>
                 <w:date w:fullDate="2012-11-17T00:00:00Z">
                   <w:dateFormat w:val="M/d/yyyy"/>
@@ -333,6 +333,7 @@
                   <w:calendar w:val="gregorian"/>
                 </w:date>
               </w:sdtPr>
+              <w:sdtEndPr/>
               <w:sdtContent>
                 <w:tc>
                   <w:tcPr>
@@ -653,7 +654,7 @@
                 <w:noProof/>
                 <w:webHidden/>
               </w:rPr>
-              <w:t>3</w:t>
+              <w:t>2</w:t>
             </w:r>
             <w:r>
               <w:rPr>
@@ -724,7 +725,7 @@
                 <w:noProof/>
                 <w:webHidden/>
               </w:rPr>
-              <w:t>3</w:t>
+              <w:t>2</w:t>
             </w:r>
             <w:r>
               <w:rPr>
@@ -795,7 +796,7 @@
                 <w:noProof/>
                 <w:webHidden/>
               </w:rPr>
-              <w:t>3</w:t>
+              <w:t>2</w:t>
             </w:r>
             <w:r>
               <w:rPr>
@@ -866,7 +867,7 @@
                 <w:noProof/>
                 <w:webHidden/>
               </w:rPr>
-              <w:t>3</w:t>
+              <w:t>2</w:t>
             </w:r>
             <w:r>
               <w:rPr>
@@ -1008,7 +1009,7 @@
                 <w:noProof/>
                 <w:webHidden/>
               </w:rPr>
-              <w:t>4</w:t>
+              <w:t>3</w:t>
             </w:r>
             <w:r>
               <w:rPr>
@@ -1079,7 +1080,7 @@
                 <w:noProof/>
                 <w:webHidden/>
               </w:rPr>
-              <w:t>5</w:t>
+              <w:t>4</w:t>
             </w:r>
             <w:r>
               <w:rPr>
@@ -1150,7 +1151,7 @@
                 <w:noProof/>
                 <w:webHidden/>
               </w:rPr>
-              <w:t>5</w:t>
+              <w:t>4</w:t>
             </w:r>
             <w:r>
               <w:rPr>
@@ -1221,7 +1222,7 @@
                 <w:noProof/>
                 <w:webHidden/>
               </w:rPr>
-              <w:t>6</w:t>
+              <w:t>5</w:t>
             </w:r>
             <w:r>
               <w:rPr>
@@ -1292,7 +1293,7 @@
                 <w:noProof/>
                 <w:webHidden/>
               </w:rPr>
-              <w:t>7</w:t>
+              <w:t>6</w:t>
             </w:r>
             <w:r>
               <w:rPr>
@@ -1505,7 +1506,7 @@
                 <w:noProof/>
                 <w:webHidden/>
               </w:rPr>
-              <w:t>10</w:t>
+              <w:t>9</w:t>
             </w:r>
             <w:r>
               <w:rPr>
@@ -1606,7 +1607,21 @@
                 <w:rStyle w:val="Hyperlink"/>
                 <w:noProof/>
               </w:rPr>
-              <w:t>Internal Playtest #1</w:t>
+              <w:t>Internal Play</w:t>
+            </w:r>
+            <w:r>
+              <w:rPr>
+                <w:rStyle w:val="Hyperlink"/>
+                <w:noProof/>
+              </w:rPr>
+              <w:t>-T</w:t>
+            </w:r>
+            <w:r>
+              <w:rPr>
+                <w:rStyle w:val="Hyperlink"/>
+                <w:noProof/>
+              </w:rPr>
+              <w:t>est #1</w:t>
             </w:r>
             <w:r>
               <w:rPr>
@@ -1677,7 +1692,21 @@
                 <w:rStyle w:val="Hyperlink"/>
                 <w:noProof/>
               </w:rPr>
-              <w:t>Internal Playtest #2</w:t>
+              <w:t>Internal Play</w:t>
+            </w:r>
+            <w:r>
+              <w:rPr>
+                <w:rStyle w:val="Hyperlink"/>
+                <w:noProof/>
+              </w:rPr>
+              <w:t>-T</w:t>
+            </w:r>
+            <w:r>
+              <w:rPr>
+                <w:rStyle w:val="Hyperlink"/>
+                <w:noProof/>
+              </w:rPr>
+              <w:t>est #2</w:t>
             </w:r>
             <w:r>
               <w:rPr>
@@ -1718,7 +1747,7 @@
                 <w:noProof/>
                 <w:webHidden/>
               </w:rPr>
-              <w:t>13</w:t>
+              <w:t>12</w:t>
             </w:r>
             <w:r>
               <w:rPr>
@@ -1748,7 +1777,21 @@
                 <w:rStyle w:val="Hyperlink"/>
                 <w:noProof/>
               </w:rPr>
-              <w:t>External Playtests</w:t>
+              <w:t>External Play</w:t>
+            </w:r>
+            <w:r>
+              <w:rPr>
+                <w:rStyle w:val="Hyperlink"/>
+                <w:noProof/>
+              </w:rPr>
+              <w:t>-T</w:t>
+            </w:r>
+            <w:r>
+              <w:rPr>
+                <w:rStyle w:val="Hyperlink"/>
+                <w:noProof/>
+              </w:rPr>
+              <w:t>ests</w:t>
             </w:r>
             <w:r>
               <w:rPr>
@@ -1789,7 +1832,7 @@
                 <w:noProof/>
                 <w:webHidden/>
               </w:rPr>
-              <w:t>14</w:t>
+              <w:t>13</w:t>
             </w:r>
             <w:r>
               <w:rPr>
@@ -1819,7 +1862,21 @@
                 <w:rStyle w:val="Hyperlink"/>
                 <w:noProof/>
               </w:rPr>
-              <w:t>Play Test #1</w:t>
+              <w:t>Play</w:t>
+            </w:r>
+            <w:r>
+              <w:rPr>
+                <w:rStyle w:val="Hyperlink"/>
+                <w:noProof/>
+              </w:rPr>
+              <w:t>-</w:t>
+            </w:r>
+            <w:r>
+              <w:rPr>
+                <w:rStyle w:val="Hyperlink"/>
+                <w:noProof/>
+              </w:rPr>
+              <w:t>Test #1</w:t>
             </w:r>
             <w:r>
               <w:rPr>
@@ -1860,7 +1917,7 @@
                 <w:noProof/>
                 <w:webHidden/>
               </w:rPr>
-              <w:t>14</w:t>
+              <w:t>13</w:t>
             </w:r>
             <w:r>
               <w:rPr>
@@ -1931,7 +1988,7 @@
                 <w:noProof/>
                 <w:webHidden/>
               </w:rPr>
-              <w:t>15</w:t>
+              <w:t>14</w:t>
             </w:r>
             <w:r>
               <w:rPr>
@@ -1961,7 +2018,28 @@
                 <w:rStyle w:val="Hyperlink"/>
                 <w:noProof/>
               </w:rPr>
-              <w:t>Play Test #2</w:t>
+              <w:t>Play</w:t>
+            </w:r>
+            <w:r>
+              <w:rPr>
+                <w:rStyle w:val="Hyperlink"/>
+                <w:noProof/>
+              </w:rPr>
+              <w:t>-</w:t>
+            </w:r>
+            <w:r>
+              <w:rPr>
+                <w:rStyle w:val="Hyperlink"/>
+                <w:noProof/>
+              </w:rPr>
+              <w:t>Test #</w:t>
+            </w:r>
+            <w:r>
+              <w:rPr>
+                <w:rStyle w:val="Hyperlink"/>
+                <w:noProof/>
+              </w:rPr>
+              <w:t>2</w:t>
             </w:r>
             <w:r>
               <w:rPr>
@@ -2286,7 +2364,7 @@
                 <w:noProof/>
                 <w:webHidden/>
               </w:rPr>
-              <w:t>19</w:t>
+              <w:t>18</w:t>
             </w:r>
             <w:r>
               <w:rPr>
@@ -2357,7 +2435,7 @@
                 <w:noProof/>
                 <w:webHidden/>
               </w:rPr>
-              <w:t>19</w:t>
+              <w:t>18</w:t>
             </w:r>
             <w:r>
               <w:rPr>
@@ -2643,7 +2721,7 @@
                 <w:noProof/>
                 <w:webHidden/>
               </w:rPr>
-              <w:t>20</w:t>
+              <w:t>19</w:t>
             </w:r>
             <w:r>
               <w:rPr>
@@ -2715,7 +2793,7 @@
                 <w:noProof/>
                 <w:webHidden/>
               </w:rPr>
-              <w:t>20</w:t>
+              <w:t>19</w:t>
             </w:r>
             <w:r>
               <w:rPr>
@@ -2786,7 +2864,7 @@
                 <w:noProof/>
                 <w:webHidden/>
               </w:rPr>
-              <w:t>20</w:t>
+              <w:t>19</w:t>
             </w:r>
             <w:r>
               <w:rPr>
@@ -3072,7 +3150,7 @@
                 <w:noProof/>
                 <w:webHidden/>
               </w:rPr>
-              <w:t>21</w:t>
+              <w:t>20</w:t>
             </w:r>
             <w:r>
               <w:rPr>
@@ -4409,6 +4487,7 @@
           <w:id w:val="-1264225278"/>
           <w:citation/>
         </w:sdtPr>
+        <w:sdtEndPr/>
         <w:sdtContent>
           <w:r>
             <w:rPr>
@@ -4597,6 +4676,7 @@
           <w:id w:val="1664345104"/>
           <w:citation/>
         </w:sdtPr>
+        <w:sdtEndPr/>
         <w:sdtContent>
           <w:r>
             <w:rPr>
@@ -4702,6 +4782,7 @@
           <w:id w:val="-1473213142"/>
           <w:citation/>
         </w:sdtPr>
+        <w:sdtEndPr/>
         <w:sdtContent>
           <w:r>
             <w:rPr>
@@ -4886,6 +4967,7 @@
           <w:id w:val="1923684089"/>
           <w:citation/>
         </w:sdtPr>
+        <w:sdtEndPr/>
         <w:sdtContent>
           <w:r>
             <w:rPr>
@@ -5040,6 +5122,7 @@
           <w:id w:val="-768000550"/>
           <w:citation/>
         </w:sdtPr>
+        <w:sdtEndPr/>
         <w:sdtContent>
           <w:r>
             <w:rPr>
@@ -5149,6 +5232,7 @@
           <w:id w:val="-677040170"/>
           <w:citation/>
         </w:sdtPr>
+        <w:sdtEndPr/>
         <w:sdtContent>
           <w:r>
             <w:rPr>
@@ -5287,6 +5371,7 @@
           <w:id w:val="-864666376"/>
           <w:citation/>
         </w:sdtPr>
+        <w:sdtEndPr/>
         <w:sdtContent>
           <w:r>
             <w:rPr>
@@ -5393,6 +5478,7 @@
           <w:id w:val="-1086758782"/>
           <w:citation/>
         </w:sdtPr>
+        <w:sdtEndPr/>
         <w:sdtContent>
           <w:r>
             <w:rPr>
@@ -5761,6 +5847,7 @@
           <w:id w:val="-412541521"/>
           <w:citation/>
         </w:sdtPr>
+        <w:sdtEndPr/>
         <w:sdtContent>
           <w:r>
             <w:rPr>
@@ -7398,14 +7485,12 @@
         </w:rPr>
         <w:t xml:space="preserve"> </w:t>
       </w:r>
-      <w:proofErr w:type="spellStart"/>
       <w:r>
         <w:rPr>
           <w:b/>
         </w:rPr>
         <w:t>Colour</w:t>
       </w:r>
-      <w:proofErr w:type="spellEnd"/>
       <w:r>
         <w:rPr>
           <w:b/>
@@ -7445,14 +7530,12 @@
         </w:rPr>
         <w:t xml:space="preserve"> </w:t>
       </w:r>
-      <w:proofErr w:type="spellStart"/>
       <w:r>
         <w:rPr>
           <w:b/>
         </w:rPr>
         <w:t>Colour</w:t>
       </w:r>
-      <w:proofErr w:type="spellEnd"/>
       <w:r>
         <w:rPr>
           <w:b/>
@@ -7510,13 +7593,48 @@
           <w:szCs w:val="24"/>
         </w:rPr>
       </w:pPr>
+      <w:r>
+        <w:rPr>
+          <w:sz w:val="24"/>
+          <w:szCs w:val="24"/>
+        </w:rPr>
+        <w:t>Hangs out at coffee shops</w:t>
+      </w:r>
+      <w:r>
+        <w:rPr>
+          <w:sz w:val="24"/>
+          <w:szCs w:val="24"/>
+        </w:rPr>
+        <w:t>.</w:t>
+      </w:r>
+      <w:r>
+        <w:rPr>
+          <w:sz w:val="24"/>
+          <w:szCs w:val="24"/>
+        </w:rPr>
+        <w:t xml:space="preserve"> </w:t>
+      </w:r>
       <w:proofErr w:type="gramStart"/>
       <w:r>
         <w:rPr>
           <w:sz w:val="24"/>
           <w:szCs w:val="24"/>
         </w:rPr>
-        <w:t>Hangs out at coffee shops</w:t>
+        <w:t xml:space="preserve">Owns board games but </w:t>
+      </w:r>
+      <w:r>
+        <w:rPr>
+          <w:sz w:val="24"/>
+          <w:szCs w:val="24"/>
+        </w:rPr>
+        <w:t>only plays for fun with friends</w:t>
+      </w:r>
+      <w:r>
+        <w:rPr>
+          <w:sz w:val="24"/>
+          <w:szCs w:val="24"/>
+        </w:rPr>
+        <w:t xml:space="preserve"> 1-2 times per month</w:t>
       </w:r>
       <w:r>
         <w:rPr>
@@ -7533,20 +7651,20 @@
         </w:rPr>
         <w:t xml:space="preserve"> </w:t>
       </w:r>
+      <w:r>
+        <w:rPr>
+          <w:sz w:val="24"/>
+          <w:szCs w:val="24"/>
+        </w:rPr>
+        <w:t xml:space="preserve">Plays </w:t>
+      </w:r>
       <w:proofErr w:type="gramStart"/>
       <w:r>
         <w:rPr>
           <w:sz w:val="24"/>
           <w:szCs w:val="24"/>
         </w:rPr>
-        <w:t>Owns board games but plays for fun with friends, 1-2 times per month</w:t>
-      </w:r>
-      <w:r>
-        <w:rPr>
-          <w:sz w:val="24"/>
-          <w:szCs w:val="24"/>
-        </w:rPr>
-        <w:t>.</w:t>
+        <w:t>Magic</w:t>
       </w:r>
       <w:proofErr w:type="gramEnd"/>
       <w:r>
@@ -7554,14 +7672,23 @@
           <w:sz w:val="24"/>
           <w:szCs w:val="24"/>
         </w:rPr>
-        <w:t xml:space="preserve"> </w:t>
-      </w:r>
-      <w:r>
-        <w:rPr>
-          <w:sz w:val="24"/>
-          <w:szCs w:val="24"/>
-        </w:rPr>
-        <w:t>Plays Magic the Gathering.</w:t>
+        <w:t xml:space="preserve"> the Gat</w:t>
+      </w:r>
+      <w:bookmarkStart w:id="47" w:name="_GoBack"/>
+      <w:r>
+        <w:rPr>
+          <w:sz w:val="24"/>
+          <w:szCs w:val="24"/>
+        </w:rPr>
+        <w:t>h</w:t>
+      </w:r>
+      <w:bookmarkEnd w:id="47"/>
+      <w:r>
+        <w:rPr>
+          <w:sz w:val="24"/>
+          <w:szCs w:val="24"/>
+        </w:rPr>
+        <w:t>ering.</w:t>
       </w:r>
     </w:p>
     <w:p>
@@ -7814,15 +7941,15 @@
       <w:pPr>
         <w:pStyle w:val="Heading2"/>
       </w:pPr>
-      <w:bookmarkStart w:id="47" w:name="_Toc340747042"/>
-      <w:bookmarkStart w:id="48" w:name="_Toc340949751"/>
-      <w:bookmarkStart w:id="49" w:name="_Toc340949921"/>
+      <w:bookmarkStart w:id="48" w:name="_Toc340747042"/>
+      <w:bookmarkStart w:id="49" w:name="_Toc340949751"/>
+      <w:bookmarkStart w:id="50" w:name="_Toc340949921"/>
       <w:r>
         <w:t>The First Draft</w:t>
       </w:r>
-      <w:bookmarkEnd w:id="47"/>
       <w:bookmarkEnd w:id="48"/>
       <w:bookmarkEnd w:id="49"/>
+      <w:bookmarkEnd w:id="50"/>
     </w:p>
     <w:p>
       <w:pPr>
@@ -7989,28 +8116,28 @@
       <w:pPr>
         <w:pStyle w:val="Heading3"/>
       </w:pPr>
-      <w:bookmarkStart w:id="50" w:name="_Toc340747043"/>
-      <w:bookmarkStart w:id="51" w:name="_Toc340949752"/>
-      <w:bookmarkStart w:id="52" w:name="_Toc340949922"/>
+      <w:bookmarkStart w:id="51" w:name="_Toc340747043"/>
+      <w:bookmarkStart w:id="52" w:name="_Toc340949752"/>
+      <w:bookmarkStart w:id="53" w:name="_Toc340949922"/>
       <w:r>
         <w:t>Board Game Mash Up: Rules</w:t>
       </w:r>
       <w:r>
         <w:t xml:space="preserve"> 1.0</w:t>
       </w:r>
-      <w:bookmarkEnd w:id="50"/>
       <w:bookmarkEnd w:id="51"/>
       <w:bookmarkEnd w:id="52"/>
+      <w:bookmarkEnd w:id="53"/>
     </w:p>
     <w:p>
       <w:pPr>
         <w:pStyle w:val="Heading4"/>
       </w:pPr>
-      <w:bookmarkStart w:id="53" w:name="_Toc340747044"/>
+      <w:bookmarkStart w:id="54" w:name="_Toc340747044"/>
       <w:r>
         <w:t>Set-up and Getting Started</w:t>
       </w:r>
-      <w:bookmarkEnd w:id="53"/>
+      <w:bookmarkEnd w:id="54"/>
     </w:p>
     <w:p>
       <w:pPr>
@@ -8144,11 +8271,11 @@
       <w:pPr>
         <w:pStyle w:val="Heading4"/>
       </w:pPr>
-      <w:bookmarkStart w:id="54" w:name="_Toc340747045"/>
+      <w:bookmarkStart w:id="55" w:name="_Toc340747045"/>
       <w:r>
         <w:t>Placing Your First Settlement</w:t>
       </w:r>
-      <w:bookmarkEnd w:id="54"/>
+      <w:bookmarkEnd w:id="55"/>
     </w:p>
     <w:p>
       <w:pPr>
@@ -8564,11 +8691,11 @@
       <w:pPr>
         <w:pStyle w:val="Heading4"/>
       </w:pPr>
-      <w:bookmarkStart w:id="55" w:name="_Toc340747046"/>
+      <w:bookmarkStart w:id="56" w:name="_Toc340747046"/>
       <w:r>
         <w:t>Building</w:t>
       </w:r>
-      <w:bookmarkEnd w:id="55"/>
+      <w:bookmarkEnd w:id="56"/>
     </w:p>
     <w:p>
       <w:pPr>
@@ -8728,11 +8855,11 @@
       <w:pPr>
         <w:pStyle w:val="Heading4"/>
       </w:pPr>
-      <w:bookmarkStart w:id="56" w:name="_Toc340747047"/>
+      <w:bookmarkStart w:id="57" w:name="_Toc340747047"/>
       <w:r>
         <w:t>Movement</w:t>
       </w:r>
-      <w:bookmarkEnd w:id="56"/>
+      <w:bookmarkEnd w:id="57"/>
     </w:p>
     <w:p>
       <w:pPr>
@@ -8782,11 +8909,11 @@
       <w:pPr>
         <w:pStyle w:val="Heading4"/>
       </w:pPr>
-      <w:bookmarkStart w:id="57" w:name="_Toc340747048"/>
+      <w:bookmarkStart w:id="58" w:name="_Toc340747048"/>
       <w:r>
         <w:t>Tax</w:t>
       </w:r>
-      <w:bookmarkEnd w:id="57"/>
+      <w:bookmarkEnd w:id="58"/>
     </w:p>
     <w:p>
       <w:pPr>
@@ -8839,7 +8966,7 @@
           <w:u w:val="single"/>
         </w:rPr>
       </w:pPr>
-      <w:bookmarkStart w:id="58" w:name="_Toc340747049"/>
+      <w:bookmarkStart w:id="59" w:name="_Toc340747049"/>
       <w:r>
         <w:t>Growth</w:t>
       </w:r>
@@ -8852,7 +8979,7 @@
       <w:r>
         <w:t>Rolls</w:t>
       </w:r>
-      <w:bookmarkEnd w:id="58"/>
+      <w:bookmarkEnd w:id="59"/>
     </w:p>
     <w:p>
       <w:pPr>
@@ -9034,11 +9161,11 @@
       <w:pPr>
         <w:pStyle w:val="Heading4"/>
       </w:pPr>
-      <w:bookmarkStart w:id="59" w:name="_Toc340747050"/>
+      <w:bookmarkStart w:id="60" w:name="_Toc340747050"/>
       <w:r>
         <w:t>Utilizing your Citizens</w:t>
       </w:r>
-      <w:bookmarkEnd w:id="59"/>
+      <w:bookmarkEnd w:id="60"/>
     </w:p>
     <w:p>
       <w:pPr>
@@ -9309,11 +9436,11 @@
       <w:pPr>
         <w:pStyle w:val="Heading4"/>
       </w:pPr>
-      <w:bookmarkStart w:id="60" w:name="_Toc340747051"/>
+      <w:bookmarkStart w:id="61" w:name="_Toc340747051"/>
       <w:r>
         <w:t>Endgame</w:t>
       </w:r>
-      <w:bookmarkEnd w:id="60"/>
+      <w:bookmarkEnd w:id="61"/>
     </w:p>
     <w:p>
       <w:pPr>
@@ -9429,11 +9556,11 @@
       <w:pPr>
         <w:pStyle w:val="Heading4"/>
       </w:pPr>
-      <w:bookmarkStart w:id="61" w:name="_Toc340747052"/>
+      <w:bookmarkStart w:id="62" w:name="_Toc340747052"/>
       <w:r>
         <w:t>Tips and Tricks</w:t>
       </w:r>
-      <w:bookmarkEnd w:id="61"/>
+      <w:bookmarkEnd w:id="62"/>
     </w:p>
     <w:p>
       <w:pPr>
@@ -9593,25 +9720,34 @@
       <w:pPr>
         <w:pStyle w:val="Heading2"/>
       </w:pPr>
-      <w:bookmarkStart w:id="62" w:name="_Toc340949923"/>
-      <w:r>
-        <w:t>Play Testing</w:t>
-      </w:r>
-      <w:bookmarkEnd w:id="62"/>
+      <w:bookmarkStart w:id="63" w:name="_Toc340949923"/>
+      <w:r>
+        <w:t>Play-</w:t>
+      </w:r>
+      <w:r>
+        <w:t>Testing</w:t>
+      </w:r>
+      <w:bookmarkEnd w:id="63"/>
     </w:p>
     <w:p>
       <w:pPr>
         <w:pStyle w:val="Heading3"/>
       </w:pPr>
-      <w:bookmarkStart w:id="63" w:name="_Toc340747053"/>
-      <w:bookmarkStart w:id="64" w:name="_Toc340949753"/>
-      <w:bookmarkStart w:id="65" w:name="_Toc340949924"/>
-      <w:r>
-        <w:t>Internal Playtest #1</w:t>
-      </w:r>
-      <w:bookmarkEnd w:id="63"/>
+      <w:bookmarkStart w:id="64" w:name="_Toc340747053"/>
+      <w:bookmarkStart w:id="65" w:name="_Toc340949753"/>
+      <w:bookmarkStart w:id="66" w:name="_Toc340949924"/>
+      <w:r>
+        <w:t>Internal Play</w:t>
+      </w:r>
+      <w:r>
+        <w:t>-T</w:t>
+      </w:r>
+      <w:r>
+        <w:t>est #1</w:t>
+      </w:r>
       <w:bookmarkEnd w:id="64"/>
       <w:bookmarkEnd w:id="65"/>
+      <w:bookmarkEnd w:id="66"/>
     </w:p>
     <w:p>
       <w:pPr>
@@ -9970,15 +10106,18 @@
       <w:pPr>
         <w:pStyle w:val="Heading3"/>
       </w:pPr>
-      <w:bookmarkStart w:id="66" w:name="_Toc340747054"/>
-      <w:bookmarkStart w:id="67" w:name="_Toc340949754"/>
-      <w:bookmarkStart w:id="68" w:name="_Toc340949925"/>
-      <w:r>
-        <w:t>Internal Playtest #2</w:t>
-      </w:r>
-      <w:bookmarkEnd w:id="66"/>
+      <w:bookmarkStart w:id="67" w:name="_Toc340747054"/>
+      <w:bookmarkStart w:id="68" w:name="_Toc340949754"/>
+      <w:bookmarkStart w:id="69" w:name="_Toc340949925"/>
+      <w:r>
+        <w:t>Internal Play-T</w:t>
+      </w:r>
+      <w:r>
+        <w:t>est #2</w:t>
+      </w:r>
       <w:bookmarkEnd w:id="67"/>
       <w:bookmarkEnd w:id="68"/>
+      <w:bookmarkEnd w:id="69"/>
     </w:p>
     <w:p>
       <w:pPr>
@@ -10306,15 +10445,18 @@
       <w:pPr>
         <w:pStyle w:val="Heading3"/>
       </w:pPr>
-      <w:bookmarkStart w:id="69" w:name="_Toc340747055"/>
-      <w:bookmarkStart w:id="70" w:name="_Toc340949755"/>
-      <w:bookmarkStart w:id="71" w:name="_Toc340949926"/>
-      <w:r>
-        <w:t>External Playtests</w:t>
-      </w:r>
-      <w:bookmarkEnd w:id="69"/>
+      <w:bookmarkStart w:id="70" w:name="_Toc340747055"/>
+      <w:bookmarkStart w:id="71" w:name="_Toc340949755"/>
+      <w:bookmarkStart w:id="72" w:name="_Toc340949926"/>
+      <w:r>
+        <w:t>External Play-T</w:t>
+      </w:r>
+      <w:r>
+        <w:t>ests</w:t>
+      </w:r>
       <w:bookmarkEnd w:id="70"/>
       <w:bookmarkEnd w:id="71"/>
+      <w:bookmarkEnd w:id="72"/>
     </w:p>
     <w:p>
       <w:pPr>
@@ -10337,18 +10479,18 @@
       <w:pPr>
         <w:pStyle w:val="Heading3"/>
       </w:pPr>
-      <w:bookmarkStart w:id="72" w:name="_Toc340747056"/>
-      <w:bookmarkStart w:id="73" w:name="_Toc340949756"/>
-      <w:bookmarkStart w:id="74" w:name="_Toc340949927"/>
+      <w:bookmarkStart w:id="73" w:name="_Toc340747056"/>
+      <w:bookmarkStart w:id="74" w:name="_Toc340949756"/>
+      <w:bookmarkStart w:id="75" w:name="_Toc340949927"/>
       <w:r>
         <w:t>Play Test #</w:t>
       </w:r>
       <w:r>
         <w:t>1</w:t>
       </w:r>
-      <w:bookmarkEnd w:id="72"/>
       <w:bookmarkEnd w:id="73"/>
       <w:bookmarkEnd w:id="74"/>
+      <w:bookmarkEnd w:id="75"/>
       <w:r>
         <w:t xml:space="preserve"> </w:t>
       </w:r>
@@ -11213,16 +11355,16 @@
       <w:pPr>
         <w:pStyle w:val="Heading3"/>
       </w:pPr>
-      <w:bookmarkStart w:id="75" w:name="_Toc340949757"/>
-      <w:bookmarkStart w:id="76" w:name="_Toc340949928"/>
+      <w:bookmarkStart w:id="76" w:name="_Toc340949757"/>
+      <w:bookmarkStart w:id="77" w:name="_Toc340949928"/>
       <w:r>
         <w:t>Trends</w:t>
       </w:r>
       <w:r>
         <w:t xml:space="preserve"> + Tweaks</w:t>
       </w:r>
-      <w:bookmarkEnd w:id="75"/>
       <w:bookmarkEnd w:id="76"/>
+      <w:bookmarkEnd w:id="77"/>
     </w:p>
     <w:p>
       <w:pPr>
@@ -11364,19 +11506,22 @@
       <w:pPr>
         <w:pStyle w:val="Heading3"/>
       </w:pPr>
-      <w:bookmarkStart w:id="77" w:name="_Toc340747057"/>
-      <w:bookmarkStart w:id="78" w:name="_Toc340949758"/>
-      <w:bookmarkStart w:id="79" w:name="_Toc340949929"/>
+      <w:bookmarkStart w:id="78" w:name="_Toc340747057"/>
+      <w:bookmarkStart w:id="79" w:name="_Toc340949758"/>
+      <w:bookmarkStart w:id="80" w:name="_Toc340949929"/>
       <w:r>
         <w:lastRenderedPageBreak/>
-        <w:t>Play Test #</w:t>
+        <w:t>Play-T</w:t>
+      </w:r>
+      <w:r>
+        <w:t>est #</w:t>
       </w:r>
       <w:r>
         <w:t>2</w:t>
       </w:r>
-      <w:bookmarkEnd w:id="77"/>
       <w:bookmarkEnd w:id="78"/>
       <w:bookmarkEnd w:id="79"/>
+      <w:bookmarkEnd w:id="80"/>
     </w:p>
     <w:p>
       <w:pPr>
@@ -12059,8 +12204,8 @@
       <w:pPr>
         <w:pStyle w:val="Heading3"/>
       </w:pPr>
-      <w:bookmarkStart w:id="80" w:name="_Toc340949759"/>
-      <w:bookmarkStart w:id="81" w:name="_Toc340949930"/>
+      <w:bookmarkStart w:id="81" w:name="_Toc340949759"/>
+      <w:bookmarkStart w:id="82" w:name="_Toc340949930"/>
       <w:r>
         <w:lastRenderedPageBreak/>
         <w:t>Trends</w:t>
@@ -12068,8 +12213,8 @@
       <w:r>
         <w:t xml:space="preserve"> + Tweaks</w:t>
       </w:r>
-      <w:bookmarkEnd w:id="80"/>
       <w:bookmarkEnd w:id="81"/>
+      <w:bookmarkEnd w:id="82"/>
     </w:p>
     <w:p>
       <w:pPr>
@@ -12164,13 +12309,13 @@
       <w:pPr>
         <w:pStyle w:val="Heading2"/>
       </w:pPr>
-      <w:bookmarkStart w:id="82" w:name="_Toc340949760"/>
-      <w:bookmarkStart w:id="83" w:name="_Toc340949931"/>
+      <w:bookmarkStart w:id="83" w:name="_Toc340949760"/>
+      <w:bookmarkStart w:id="84" w:name="_Toc340949931"/>
       <w:r>
         <w:t>Final Version</w:t>
       </w:r>
-      <w:bookmarkEnd w:id="82"/>
       <w:bookmarkEnd w:id="83"/>
+      <w:bookmarkEnd w:id="84"/>
     </w:p>
     <w:p>
       <w:pPr>
@@ -12202,16 +12347,16 @@
       <w:pPr>
         <w:pStyle w:val="Heading3"/>
       </w:pPr>
-      <w:bookmarkStart w:id="84" w:name="_Toc340949761"/>
-      <w:bookmarkStart w:id="85" w:name="_Toc340949932"/>
+      <w:bookmarkStart w:id="85" w:name="_Toc340949761"/>
+      <w:bookmarkStart w:id="86" w:name="_Toc340949932"/>
       <w:r>
         <w:t>Board Game Mash Up: Rules</w:t>
       </w:r>
       <w:r>
         <w:t xml:space="preserve"> 1.1</w:t>
       </w:r>
-      <w:bookmarkEnd w:id="84"/>
       <w:bookmarkEnd w:id="85"/>
+      <w:bookmarkEnd w:id="86"/>
     </w:p>
     <w:p>
       <w:pPr>
@@ -12244,11 +12389,11 @@
           <w:i/>
         </w:rPr>
       </w:pPr>
-      <w:bookmarkStart w:id="86" w:name="_Toc340747060"/>
+      <w:bookmarkStart w:id="87" w:name="_Toc340747060"/>
       <w:r>
         <w:t>Set-up and Getting Started</w:t>
       </w:r>
-      <w:bookmarkEnd w:id="86"/>
+      <w:bookmarkEnd w:id="87"/>
     </w:p>
     <w:p>
       <w:pPr>
@@ -12481,11 +12626,11 @@
       <w:pPr>
         <w:pStyle w:val="Heading4"/>
       </w:pPr>
-      <w:bookmarkStart w:id="87" w:name="_Toc340747061"/>
+      <w:bookmarkStart w:id="88" w:name="_Toc340747061"/>
       <w:r>
         <w:t>Placing Your First Settlement</w:t>
       </w:r>
-      <w:bookmarkEnd w:id="87"/>
+      <w:bookmarkEnd w:id="88"/>
     </w:p>
     <w:p>
       <w:pPr>
@@ -12657,12 +12802,12 @@
       <w:pPr>
         <w:pStyle w:val="Heading4"/>
       </w:pPr>
-      <w:bookmarkStart w:id="88" w:name="_Toc340747062"/>
+      <w:bookmarkStart w:id="89" w:name="_Toc340747062"/>
       <w:r>
         <w:lastRenderedPageBreak/>
         <w:t>Building</w:t>
       </w:r>
-      <w:bookmarkEnd w:id="88"/>
+      <w:bookmarkEnd w:id="89"/>
     </w:p>
     <w:p>
       <w:pPr>
@@ -12831,11 +12976,11 @@
       <w:pPr>
         <w:pStyle w:val="Heading4"/>
       </w:pPr>
-      <w:bookmarkStart w:id="89" w:name="_Toc340747063"/>
+      <w:bookmarkStart w:id="90" w:name="_Toc340747063"/>
       <w:r>
         <w:t>Movement</w:t>
       </w:r>
-      <w:bookmarkEnd w:id="89"/>
+      <w:bookmarkEnd w:id="90"/>
     </w:p>
     <w:p>
       <w:pPr>
@@ -12897,11 +13042,11 @@
       <w:pPr>
         <w:pStyle w:val="Heading4"/>
       </w:pPr>
-      <w:bookmarkStart w:id="90" w:name="_Toc340747064"/>
+      <w:bookmarkStart w:id="91" w:name="_Toc340747064"/>
       <w:r>
         <w:t>On Your Turn</w:t>
       </w:r>
-      <w:bookmarkEnd w:id="90"/>
+      <w:bookmarkEnd w:id="91"/>
     </w:p>
     <w:p>
       <w:pPr>
@@ -12969,11 +13114,11 @@
       <w:pPr>
         <w:pStyle w:val="Heading4"/>
       </w:pPr>
-      <w:bookmarkStart w:id="91" w:name="_Toc340747065"/>
+      <w:bookmarkStart w:id="92" w:name="_Toc340747065"/>
       <w:r>
         <w:t>Tax</w:t>
       </w:r>
-      <w:bookmarkEnd w:id="91"/>
+      <w:bookmarkEnd w:id="92"/>
     </w:p>
     <w:p>
       <w:pPr>
@@ -13042,11 +13187,11 @@
       <w:pPr>
         <w:pStyle w:val="Heading4"/>
       </w:pPr>
-      <w:bookmarkStart w:id="92" w:name="_Toc340747066"/>
+      <w:bookmarkStart w:id="93" w:name="_Toc340747066"/>
       <w:r>
         <w:t>Population Growth</w:t>
       </w:r>
-      <w:bookmarkEnd w:id="92"/>
+      <w:bookmarkEnd w:id="93"/>
     </w:p>
     <w:p>
       <w:pPr>
@@ -13149,11 +13294,11 @@
       <w:pPr>
         <w:pStyle w:val="Heading4"/>
       </w:pPr>
-      <w:bookmarkStart w:id="93" w:name="_Toc340747067"/>
+      <w:bookmarkStart w:id="94" w:name="_Toc340747067"/>
       <w:r>
         <w:t>Citizens</w:t>
       </w:r>
-      <w:bookmarkEnd w:id="93"/>
+      <w:bookmarkEnd w:id="94"/>
     </w:p>
     <w:p>
       <w:pPr>
@@ -13477,11 +13622,11 @@
       <w:pPr>
         <w:pStyle w:val="Heading4"/>
       </w:pPr>
-      <w:bookmarkStart w:id="94" w:name="_Toc340747068"/>
+      <w:bookmarkStart w:id="95" w:name="_Toc340747068"/>
       <w:r>
         <w:t>Endgame</w:t>
       </w:r>
-      <w:bookmarkEnd w:id="94"/>
+      <w:bookmarkEnd w:id="95"/>
     </w:p>
     <w:p>
       <w:pPr>
@@ -13614,25 +13759,25 @@
       <w:pPr>
         <w:pStyle w:val="Heading2"/>
       </w:pPr>
-      <w:bookmarkStart w:id="95" w:name="_Toc340949762"/>
-      <w:bookmarkStart w:id="96" w:name="_Toc340949933"/>
+      <w:bookmarkStart w:id="96" w:name="_Toc340949762"/>
+      <w:bookmarkStart w:id="97" w:name="_Toc340949933"/>
       <w:r>
         <w:t>G.A.M.E.S. Framework Analysis</w:t>
       </w:r>
-      <w:bookmarkEnd w:id="95"/>
       <w:bookmarkEnd w:id="96"/>
+      <w:bookmarkEnd w:id="97"/>
     </w:p>
     <w:p>
       <w:pPr>
         <w:pStyle w:val="Heading3"/>
       </w:pPr>
-      <w:bookmarkStart w:id="97" w:name="_Toc340949763"/>
-      <w:bookmarkStart w:id="98" w:name="_Toc340949934"/>
+      <w:bookmarkStart w:id="98" w:name="_Toc340949763"/>
+      <w:bookmarkStart w:id="99" w:name="_Toc340949934"/>
       <w:r>
         <w:t>Game</w:t>
       </w:r>
-      <w:bookmarkEnd w:id="97"/>
       <w:bookmarkEnd w:id="98"/>
+      <w:bookmarkEnd w:id="99"/>
     </w:p>
     <w:p>
       <w:pPr>
@@ -13711,8 +13856,8 @@
           <w:szCs w:val="24"/>
         </w:rPr>
       </w:pPr>
-      <w:bookmarkStart w:id="99" w:name="_Toc340949764"/>
-      <w:bookmarkStart w:id="100" w:name="_Toc340949935"/>
+      <w:bookmarkStart w:id="100" w:name="_Toc340949764"/>
+      <w:bookmarkStart w:id="101" w:name="_Toc340949935"/>
       <w:r>
         <w:rPr>
           <w:i/>
@@ -13721,8 +13866,8 @@
         </w:rPr>
         <w:t>Complexity</w:t>
       </w:r>
-      <w:bookmarkEnd w:id="99"/>
       <w:bookmarkEnd w:id="100"/>
+      <w:bookmarkEnd w:id="101"/>
     </w:p>
     <w:p>
       <w:pPr>
@@ -13807,13 +13952,13 @@
       <w:pPr>
         <w:pStyle w:val="Heading3"/>
       </w:pPr>
-      <w:bookmarkStart w:id="101" w:name="_Toc340949765"/>
-      <w:bookmarkStart w:id="102" w:name="_Toc340949936"/>
+      <w:bookmarkStart w:id="102" w:name="_Toc340949765"/>
+      <w:bookmarkStart w:id="103" w:name="_Toc340949936"/>
       <w:r>
         <w:t>Art</w:t>
       </w:r>
-      <w:bookmarkEnd w:id="101"/>
       <w:bookmarkEnd w:id="102"/>
+      <w:bookmarkEnd w:id="103"/>
     </w:p>
     <w:p>
       <w:pPr>
@@ -13912,8 +14057,8 @@
           <w:szCs w:val="24"/>
         </w:rPr>
       </w:pPr>
-      <w:bookmarkStart w:id="103" w:name="_Toc340949766"/>
-      <w:bookmarkStart w:id="104" w:name="_Toc340949937"/>
+      <w:bookmarkStart w:id="104" w:name="_Toc340949766"/>
+      <w:bookmarkStart w:id="105" w:name="_Toc340949937"/>
       <w:r>
         <w:rPr>
           <w:i/>
@@ -13922,8 +14067,8 @@
         </w:rPr>
         <w:t>Focus</w:t>
       </w:r>
-      <w:bookmarkEnd w:id="103"/>
       <w:bookmarkEnd w:id="104"/>
+      <w:bookmarkEnd w:id="105"/>
     </w:p>
     <w:p>
       <w:pPr>
@@ -13997,13 +14142,13 @@
       <w:pPr>
         <w:pStyle w:val="Heading3"/>
       </w:pPr>
-      <w:bookmarkStart w:id="105" w:name="_Toc340949767"/>
-      <w:bookmarkStart w:id="106" w:name="_Toc340949938"/>
+      <w:bookmarkStart w:id="106" w:name="_Toc340949767"/>
+      <w:bookmarkStart w:id="107" w:name="_Toc340949938"/>
       <w:r>
         <w:t>Magic</w:t>
       </w:r>
-      <w:bookmarkEnd w:id="105"/>
       <w:bookmarkEnd w:id="106"/>
+      <w:bookmarkEnd w:id="107"/>
     </w:p>
     <w:p>
       <w:pPr>
@@ -14062,8 +14207,8 @@
           <w:szCs w:val="24"/>
         </w:rPr>
       </w:pPr>
-      <w:bookmarkStart w:id="107" w:name="_Toc340949768"/>
-      <w:bookmarkStart w:id="108" w:name="_Toc340949939"/>
+      <w:bookmarkStart w:id="108" w:name="_Toc340949768"/>
+      <w:bookmarkStart w:id="109" w:name="_Toc340949939"/>
       <w:proofErr w:type="spellStart"/>
       <w:r>
         <w:rPr>
@@ -14073,8 +14218,8 @@
         </w:rPr>
         <w:t>Replayability</w:t>
       </w:r>
-      <w:bookmarkEnd w:id="107"/>
       <w:bookmarkEnd w:id="108"/>
+      <w:bookmarkEnd w:id="109"/>
       <w:proofErr w:type="spellEnd"/>
     </w:p>
     <w:p>
@@ -14129,13 +14274,13 @@
       <w:pPr>
         <w:pStyle w:val="Heading3"/>
       </w:pPr>
-      <w:bookmarkStart w:id="109" w:name="_Toc340949769"/>
-      <w:bookmarkStart w:id="110" w:name="_Toc340949940"/>
+      <w:bookmarkStart w:id="110" w:name="_Toc340949769"/>
+      <w:bookmarkStart w:id="111" w:name="_Toc340949940"/>
       <w:r>
         <w:t>Experience</w:t>
       </w:r>
-      <w:bookmarkEnd w:id="109"/>
       <w:bookmarkEnd w:id="110"/>
+      <w:bookmarkEnd w:id="111"/>
     </w:p>
     <w:p>
       <w:pPr>
@@ -14222,8 +14367,8 @@
           <w:szCs w:val="24"/>
         </w:rPr>
       </w:pPr>
-      <w:bookmarkStart w:id="111" w:name="_Toc340949770"/>
-      <w:bookmarkStart w:id="112" w:name="_Toc340949941"/>
+      <w:bookmarkStart w:id="112" w:name="_Toc340949770"/>
+      <w:bookmarkStart w:id="113" w:name="_Toc340949941"/>
       <w:r>
         <w:rPr>
           <w:i/>
@@ -14232,8 +14377,8 @@
         </w:rPr>
         <w:t>Relevance</w:t>
       </w:r>
-      <w:bookmarkEnd w:id="111"/>
       <w:bookmarkEnd w:id="112"/>
+      <w:bookmarkEnd w:id="113"/>
     </w:p>
     <w:p>
       <w:pPr>
@@ -14328,13 +14473,13 @@
       <w:pPr>
         <w:pStyle w:val="Heading3"/>
       </w:pPr>
-      <w:bookmarkStart w:id="113" w:name="_Toc340949771"/>
-      <w:bookmarkStart w:id="114" w:name="_Toc340949942"/>
+      <w:bookmarkStart w:id="114" w:name="_Toc340949771"/>
+      <w:bookmarkStart w:id="115" w:name="_Toc340949942"/>
       <w:r>
         <w:t>Story</w:t>
       </w:r>
-      <w:bookmarkEnd w:id="113"/>
       <w:bookmarkEnd w:id="114"/>
+      <w:bookmarkEnd w:id="115"/>
     </w:p>
     <w:p>
       <w:pPr>
@@ -14434,8 +14579,8 @@
           <w:szCs w:val="24"/>
         </w:rPr>
       </w:pPr>
-      <w:bookmarkStart w:id="115" w:name="_Toc340949772"/>
-      <w:bookmarkStart w:id="116" w:name="_Toc340949943"/>
+      <w:bookmarkStart w:id="116" w:name="_Toc340949772"/>
+      <w:bookmarkStart w:id="117" w:name="_Toc340949943"/>
       <w:r>
         <w:rPr>
           <w:i/>
@@ -14444,8 +14589,8 @@
         </w:rPr>
         <w:t>Escalation</w:t>
       </w:r>
-      <w:bookmarkEnd w:id="115"/>
       <w:bookmarkEnd w:id="116"/>
+      <w:bookmarkEnd w:id="117"/>
     </w:p>
     <w:p>
       <w:pPr>
@@ -14516,8 +14661,8 @@
         </w:rPr>
       </w:pPr>
     </w:p>
-    <w:bookmarkStart w:id="117" w:name="_Toc340949773" w:displacedByCustomXml="next"/>
     <w:bookmarkStart w:id="118" w:name="_Toc340949944" w:displacedByCustomXml="next"/>
+    <w:bookmarkStart w:id="119" w:name="_Toc340949773" w:displacedByCustomXml="next"/>
     <w:sdt>
       <w:sdtPr>
         <w:rPr>
@@ -14534,6 +14679,7 @@
           <w:docPartUnique/>
         </w:docPartObj>
       </w:sdtPr>
+      <w:sdtEndPr/>
       <w:sdtContent>
         <w:p>
           <w:pPr>
@@ -14542,8 +14688,8 @@
           <w:r>
             <w:t>Works Cited</w:t>
           </w:r>
+          <w:bookmarkEnd w:id="119"/>
           <w:bookmarkEnd w:id="118"/>
-          <w:bookmarkEnd w:id="117"/>
         </w:p>
         <w:p>
           <w:pPr>
@@ -14897,8 +15043,6 @@
           <w:szCs w:val="24"/>
         </w:rPr>
       </w:pPr>
-      <w:bookmarkStart w:id="119" w:name="_GoBack"/>
-      <w:bookmarkEnd w:id="119"/>
     </w:p>
     <w:sectPr>
       <w:pgSz w:w="12240" w:h="15840"/>
@@ -17364,36 +17508,6 @@
         </w:p>
       </w:docPartBody>
     </w:docPart>
-    <w:docPart>
-      <w:docPartPr>
-        <w:name w:val="D01FD439702E48B5A49E16E5B6F790DE"/>
-        <w:category>
-          <w:name w:val="General"/>
-          <w:gallery w:val="placeholder"/>
-        </w:category>
-        <w:types>
-          <w:type w:val="bbPlcHdr"/>
-        </w:types>
-        <w:behaviors>
-          <w:behavior w:val="content"/>
-        </w:behaviors>
-        <w:guid w:val="{A710ADCD-6B8B-4E73-A976-6A46BB4D9753}"/>
-      </w:docPartPr>
-      <w:docPartBody>
-        <w:p>
-          <w:pPr>
-            <w:pStyle w:val="D01FD439702E48B5A49E16E5B6F790DE"/>
-          </w:pPr>
-          <w:r>
-            <w:rPr>
-              <w:b/>
-              <w:bCs/>
-            </w:rPr>
-            <w:t>[Type the author name]</w:t>
-          </w:r>
-        </w:p>
-      </w:docPartBody>
-    </w:docPart>
   </w:docParts>
 </w:glossaryDocument>
 </file>
@@ -17455,15 +17569,17 @@
     <w:panose1 w:val="020B0609070205080204"/>
     <w:charset w:val="80"/>
     <w:family w:val="modern"/>
+    <w:notTrueType/>
     <w:pitch w:val="fixed"/>
-    <w:sig w:usb0="E00002FF" w:usb1="6AC7FDFB" w:usb2="00000012" w:usb3="00000000" w:csb0="0002009F" w:csb1="00000000"/>
+    <w:sig w:usb0="00000001" w:usb1="08070000" w:usb2="00000010" w:usb3="00000000" w:csb0="00020000" w:csb1="00000000"/>
   </w:font>
   <w:font w:name="Tahoma">
     <w:panose1 w:val="020B0604030504040204"/>
     <w:charset w:val="00"/>
     <w:family w:val="swiss"/>
+    <w:notTrueType/>
     <w:pitch w:val="variable"/>
-    <w:sig w:usb0="E1002EFF" w:usb1="C000605B" w:usb2="00000029" w:usb3="00000000" w:csb0="000101FF" w:csb1="00000000"/>
+    <w:sig w:usb0="00000003" w:usb1="00000000" w:usb2="00000000" w:usb3="00000000" w:csb0="00000001" w:csb1="00000000"/>
   </w:font>
 </w:fonts>
 </file>
@@ -17482,6 +17598,7 @@
   </w:compat>
   <w:rsids>
     <w:rsidRoot w:val="00BA78FB"/>
+    <w:rsid w:val="003370E0"/>
     <w:rsid w:val="007A7C0F"/>
     <w:rsid w:val="009E4CDA"/>
     <w:rsid w:val="00BA78FB"/>
@@ -18411,7 +18528,7 @@
 </file>
 
 <file path=customXml/itemProps2.xml><?xml version="1.0" encoding="utf-8"?>
-<ds:datastoreItem xmlns:ds="http://schemas.openxmlformats.org/officeDocument/2006/customXml" ds:itemID="{CE65BB71-861A-4A7F-AD2F-822025043A92}">
+<ds:datastoreItem xmlns:ds="http://schemas.openxmlformats.org/officeDocument/2006/customXml" ds:itemID="{447D6E08-C931-452A-98E1-679E7A2717EE}">
   <ds:schemaRefs>
     <ds:schemaRef ds:uri="http://schemas.openxmlformats.org/officeDocument/2006/bibliography"/>
   </ds:schemaRefs>

</xml_diff>